<commit_message>
Answer 1 Added to folder
</commit_message>
<xml_diff>
--- a/rutujanirmal/question1.docx
+++ b/rutujanirmal/question1.docx
@@ -6,12 +6,18 @@
       <w:pPr>
         <w:pStyle w:val="PlainText"/>
         <w:rPr>
-          <w:rFonts w:ascii="Courier New" w:hAnsi="Courier New" w:cs="Courier New"/>
-        </w:rPr>
-      </w:pPr>
-      <w:r>
-        <w:rPr>
-          <w:rFonts w:ascii="Courier New" w:hAnsi="Courier New" w:cs="Courier New"/>
+          <w:rFonts w:ascii="Times New Roman" w:hAnsi="Times New Roman" w:cs="Times New Roman"/>
+          <w:b/>
+          <w:sz w:val="28"/>
+          <w:szCs w:val="28"/>
+        </w:rPr>
+      </w:pPr>
+      <w:r>
+        <w:rPr>
+          <w:rFonts w:ascii="Times New Roman" w:hAnsi="Times New Roman" w:cs="Times New Roman"/>
+          <w:b/>
+          <w:sz w:val="28"/>
+          <w:szCs w:val="28"/>
         </w:rPr>
         <w:t>Q1. What is cherry-pick? Explain the use case of it also write steps to do it.</w:t>
       </w:r>
@@ -20,28 +26,46 @@
       <w:pPr>
         <w:pStyle w:val="PlainText"/>
         <w:rPr>
-          <w:rFonts w:ascii="Courier New" w:hAnsi="Courier New" w:cs="Courier New"/>
-        </w:rPr>
-      </w:pPr>
-    </w:p>
-    <w:p>
-      <w:pPr>
-        <w:pStyle w:val="PlainText"/>
-        <w:rPr>
-          <w:rFonts w:ascii="Courier New" w:hAnsi="Courier New" w:cs="Courier New"/>
+          <w:rFonts w:ascii="Times New Roman" w:hAnsi="Times New Roman" w:cs="Times New Roman"/>
+          <w:b/>
+          <w:sz w:val="28"/>
+          <w:szCs w:val="28"/>
+        </w:rPr>
+      </w:pPr>
+    </w:p>
+    <w:p>
+      <w:pPr>
+        <w:pStyle w:val="PlainText"/>
+        <w:rPr>
+          <w:rFonts w:ascii="Times New Roman" w:hAnsi="Times New Roman" w:cs="Times New Roman"/>
+          <w:sz w:val="28"/>
+          <w:szCs w:val="28"/>
         </w:rPr>
       </w:pPr>
       <w:proofErr w:type="gramStart"/>
       <w:r>
         <w:rPr>
-          <w:rFonts w:ascii="Courier New" w:hAnsi="Courier New" w:cs="Courier New"/>
-        </w:rPr>
-        <w:t>Answer :</w:t>
+          <w:rFonts w:ascii="Times New Roman" w:hAnsi="Times New Roman" w:cs="Times New Roman"/>
+          <w:b/>
+          <w:sz w:val="28"/>
+          <w:szCs w:val="28"/>
+        </w:rPr>
+        <w:t>Answer</w:t>
+      </w:r>
+      <w:r>
+        <w:rPr>
+          <w:rFonts w:ascii="Times New Roman" w:hAnsi="Times New Roman" w:cs="Times New Roman"/>
+          <w:sz w:val="28"/>
+          <w:szCs w:val="28"/>
+        </w:rPr>
+        <w:t xml:space="preserve"> :</w:t>
       </w:r>
       <w:proofErr w:type="gramEnd"/>
       <w:r>
         <w:rPr>
-          <w:rFonts w:ascii="Courier New" w:hAnsi="Courier New" w:cs="Courier New"/>
+          <w:rFonts w:ascii="Times New Roman" w:hAnsi="Times New Roman" w:cs="Times New Roman"/>
+          <w:sz w:val="28"/>
+          <w:szCs w:val="28"/>
         </w:rPr>
         <w:t xml:space="preserve"> </w:t>
       </w:r>
@@ -50,175 +74,430 @@
       <w:pPr>
         <w:pStyle w:val="PlainText"/>
         <w:rPr>
-          <w:rFonts w:ascii="Courier New" w:hAnsi="Courier New" w:cs="Courier New"/>
-        </w:rPr>
-      </w:pPr>
-    </w:p>
-    <w:p>
-      <w:pPr>
-        <w:pStyle w:val="PlainText"/>
-        <w:rPr>
-          <w:rFonts w:ascii="Courier New" w:hAnsi="Courier New" w:cs="Courier New"/>
-        </w:rPr>
-      </w:pPr>
-      <w:r>
-        <w:rPr>
-          <w:rFonts w:ascii="Courier New" w:hAnsi="Courier New" w:cs="Courier New"/>
+          <w:rFonts w:ascii="Times New Roman" w:hAnsi="Times New Roman" w:cs="Times New Roman"/>
+          <w:sz w:val="28"/>
+          <w:szCs w:val="28"/>
+        </w:rPr>
+      </w:pPr>
+    </w:p>
+    <w:p>
+      <w:pPr>
+        <w:pStyle w:val="PlainText"/>
+        <w:rPr>
+          <w:rFonts w:ascii="Times New Roman" w:hAnsi="Times New Roman" w:cs="Times New Roman"/>
+          <w:sz w:val="28"/>
+          <w:szCs w:val="28"/>
+        </w:rPr>
+      </w:pPr>
+      <w:r>
+        <w:rPr>
+          <w:rFonts w:ascii="Times New Roman" w:hAnsi="Times New Roman" w:cs="Times New Roman"/>
+          <w:b/>
+          <w:sz w:val="28"/>
+          <w:szCs w:val="28"/>
         </w:rPr>
         <w:t>Chery-</w:t>
       </w:r>
       <w:proofErr w:type="gramStart"/>
       <w:r>
         <w:rPr>
-          <w:rFonts w:ascii="Courier New" w:hAnsi="Courier New" w:cs="Courier New"/>
+          <w:rFonts w:ascii="Times New Roman" w:hAnsi="Times New Roman" w:cs="Times New Roman"/>
+          <w:b/>
+          <w:sz w:val="28"/>
+          <w:szCs w:val="28"/>
         </w:rPr>
         <w:t>pick :</w:t>
       </w:r>
       <w:proofErr w:type="gramEnd"/>
       <w:r>
         <w:rPr>
-          <w:rFonts w:ascii="Courier New" w:hAnsi="Courier New" w:cs="Courier New"/>
-        </w:rPr>
-        <w:t xml:space="preserve"> When we want to bring one or multiple commit from a feature branch to master branch instead of </w:t>
-      </w:r>
-    </w:p>
-    <w:p>
-      <w:pPr>
-        <w:pStyle w:val="PlainText"/>
-        <w:rPr>
-          <w:rFonts w:ascii="Courier New" w:hAnsi="Courier New" w:cs="Courier New"/>
-        </w:rPr>
-      </w:pPr>
-      <w:r>
-        <w:rPr>
-          <w:rFonts w:ascii="Courier New" w:hAnsi="Courier New" w:cs="Courier New"/>
-        </w:rPr>
-        <w:tab/>
-        <w:t xml:space="preserve">     </w:t>
+          <w:rFonts w:ascii="Times New Roman" w:hAnsi="Times New Roman" w:cs="Times New Roman"/>
+          <w:sz w:val="28"/>
+          <w:szCs w:val="28"/>
+        </w:rPr>
+        <w:t xml:space="preserve"> When we want to bring one or multiple commit from a feature branch to master branch instead of</w:t>
+      </w:r>
+      <w:r>
+        <w:rPr>
+          <w:rFonts w:ascii="Times New Roman" w:hAnsi="Times New Roman" w:cs="Times New Roman"/>
+          <w:sz w:val="28"/>
+          <w:szCs w:val="28"/>
+        </w:rPr>
+        <w:t xml:space="preserve"> </w:t>
+      </w:r>
+      <w:r>
+        <w:rPr>
+          <w:rFonts w:ascii="Times New Roman" w:hAnsi="Times New Roman" w:cs="Times New Roman"/>
+          <w:sz w:val="28"/>
+          <w:szCs w:val="28"/>
+        </w:rPr>
+        <w:t>entire</w:t>
+      </w:r>
+      <w:r>
+        <w:rPr>
+          <w:rFonts w:ascii="Times New Roman" w:hAnsi="Times New Roman" w:cs="Times New Roman"/>
+          <w:sz w:val="28"/>
+          <w:szCs w:val="28"/>
+        </w:rPr>
+        <w:t xml:space="preserve"> branch we use cherry pick</w:t>
+      </w:r>
+    </w:p>
+    <w:p>
+      <w:pPr>
+        <w:pStyle w:val="PlainText"/>
+        <w:rPr>
+          <w:rFonts w:ascii="Times New Roman" w:hAnsi="Times New Roman" w:cs="Times New Roman"/>
+          <w:sz w:val="28"/>
+          <w:szCs w:val="28"/>
+        </w:rPr>
+      </w:pPr>
+    </w:p>
+    <w:p>
+      <w:pPr>
+        <w:pStyle w:val="PlainText"/>
+        <w:rPr>
+          <w:rFonts w:ascii="Times New Roman" w:hAnsi="Times New Roman" w:cs="Times New Roman"/>
+          <w:b/>
+          <w:sz w:val="28"/>
+          <w:szCs w:val="28"/>
+        </w:rPr>
+      </w:pPr>
+      <w:r>
+        <w:rPr>
+          <w:rFonts w:ascii="Times New Roman" w:hAnsi="Times New Roman" w:cs="Times New Roman"/>
+          <w:b/>
+          <w:sz w:val="28"/>
+          <w:szCs w:val="28"/>
+        </w:rPr>
+        <w:t>How to us</w:t>
+      </w:r>
+      <w:r>
+        <w:rPr>
+          <w:rFonts w:ascii="Times New Roman" w:hAnsi="Times New Roman" w:cs="Times New Roman"/>
+          <w:b/>
+          <w:sz w:val="28"/>
+          <w:szCs w:val="28"/>
+        </w:rPr>
+        <w:t xml:space="preserve">e cherry </w:t>
+      </w:r>
+      <w:proofErr w:type="gramStart"/>
+      <w:r>
+        <w:rPr>
+          <w:rFonts w:ascii="Times New Roman" w:hAnsi="Times New Roman" w:cs="Times New Roman"/>
+          <w:b/>
+          <w:sz w:val="28"/>
+          <w:szCs w:val="28"/>
+        </w:rPr>
+        <w:t>pick :</w:t>
+      </w:r>
+      <w:proofErr w:type="gramEnd"/>
+    </w:p>
+    <w:p>
+      <w:pPr>
+        <w:pStyle w:val="PlainText"/>
+        <w:rPr>
+          <w:rFonts w:ascii="Times New Roman" w:hAnsi="Times New Roman" w:cs="Times New Roman"/>
+          <w:sz w:val="28"/>
+          <w:szCs w:val="28"/>
+        </w:rPr>
+      </w:pPr>
+    </w:p>
+    <w:p>
+      <w:pPr>
+        <w:pStyle w:val="PlainText"/>
+        <w:rPr>
+          <w:rFonts w:ascii="Times New Roman" w:hAnsi="Times New Roman" w:cs="Times New Roman"/>
+          <w:sz w:val="28"/>
+          <w:szCs w:val="28"/>
+        </w:rPr>
+      </w:pPr>
+      <w:proofErr w:type="gramStart"/>
+      <w:r>
+        <w:rPr>
+          <w:rFonts w:ascii="Times New Roman" w:hAnsi="Times New Roman" w:cs="Times New Roman"/>
+          <w:sz w:val="28"/>
+          <w:szCs w:val="28"/>
+        </w:rPr>
+        <w:t>Syntax :</w:t>
+      </w:r>
+      <w:proofErr w:type="gramEnd"/>
+      <w:r>
+        <w:rPr>
+          <w:rFonts w:ascii="Times New Roman" w:hAnsi="Times New Roman" w:cs="Times New Roman"/>
+          <w:sz w:val="28"/>
+          <w:szCs w:val="28"/>
+        </w:rPr>
+        <w:t xml:space="preserve"> </w:t>
+      </w:r>
+      <w:proofErr w:type="spellStart"/>
+      <w:r>
+        <w:rPr>
+          <w:rFonts w:ascii="Times New Roman" w:hAnsi="Times New Roman" w:cs="Times New Roman"/>
+          <w:sz w:val="28"/>
+          <w:szCs w:val="28"/>
+        </w:rPr>
+        <w:t>git</w:t>
+      </w:r>
+      <w:proofErr w:type="spellEnd"/>
+      <w:r>
+        <w:rPr>
+          <w:rFonts w:ascii="Times New Roman" w:hAnsi="Times New Roman" w:cs="Times New Roman"/>
+          <w:sz w:val="28"/>
+          <w:szCs w:val="28"/>
+        </w:rPr>
+        <w:t xml:space="preserve"> cherry-pick </w:t>
+      </w:r>
+      <w:proofErr w:type="spellStart"/>
+      <w:r>
+        <w:rPr>
+          <w:rFonts w:ascii="Times New Roman" w:hAnsi="Times New Roman" w:cs="Times New Roman"/>
+          <w:sz w:val="28"/>
+          <w:szCs w:val="28"/>
+        </w:rPr>
+        <w:t>commit_id</w:t>
+      </w:r>
+      <w:proofErr w:type="spellEnd"/>
+    </w:p>
+    <w:p>
+      <w:pPr>
+        <w:pStyle w:val="PlainText"/>
+        <w:rPr>
+          <w:rFonts w:ascii="Times New Roman" w:hAnsi="Times New Roman" w:cs="Times New Roman"/>
+          <w:sz w:val="28"/>
+          <w:szCs w:val="28"/>
+        </w:rPr>
+      </w:pPr>
+    </w:p>
+    <w:p>
+      <w:pPr>
+        <w:pStyle w:val="PlainText"/>
+        <w:rPr>
+          <w:rFonts w:ascii="Times New Roman" w:hAnsi="Times New Roman" w:cs="Times New Roman"/>
+          <w:b/>
+          <w:sz w:val="28"/>
+          <w:szCs w:val="28"/>
+        </w:rPr>
+      </w:pPr>
+      <w:r>
+        <w:rPr>
+          <w:rFonts w:ascii="Times New Roman" w:hAnsi="Times New Roman" w:cs="Times New Roman"/>
+          <w:b/>
+          <w:sz w:val="28"/>
+          <w:szCs w:val="28"/>
+        </w:rPr>
+        <w:t xml:space="preserve">Steps to do </w:t>
       </w:r>
       <w:proofErr w:type="spellStart"/>
       <w:proofErr w:type="gramStart"/>
       <w:r>
         <w:rPr>
-          <w:rFonts w:ascii="Courier New" w:hAnsi="Courier New" w:cs="Courier New"/>
-        </w:rPr>
-        <w:t>enitre</w:t>
+          <w:rFonts w:ascii="Times New Roman" w:hAnsi="Times New Roman" w:cs="Times New Roman"/>
+          <w:b/>
+          <w:sz w:val="28"/>
+          <w:szCs w:val="28"/>
+        </w:rPr>
+        <w:t>cherrypick</w:t>
+      </w:r>
+      <w:proofErr w:type="spellEnd"/>
+      <w:r>
+        <w:rPr>
+          <w:rFonts w:ascii="Times New Roman" w:hAnsi="Times New Roman" w:cs="Times New Roman"/>
+          <w:b/>
+          <w:sz w:val="28"/>
+          <w:szCs w:val="28"/>
+        </w:rPr>
+        <w:t xml:space="preserve"> :</w:t>
+      </w:r>
+      <w:proofErr w:type="gramEnd"/>
+      <w:r>
+        <w:rPr>
+          <w:rFonts w:ascii="Times New Roman" w:hAnsi="Times New Roman" w:cs="Times New Roman"/>
+          <w:b/>
+          <w:sz w:val="28"/>
+          <w:szCs w:val="28"/>
+        </w:rPr>
+        <w:t xml:space="preserve"> </w:t>
+      </w:r>
+    </w:p>
+    <w:p>
+      <w:pPr>
+        <w:pStyle w:val="PlainText"/>
+        <w:rPr>
+          <w:rFonts w:ascii="Times New Roman" w:hAnsi="Times New Roman" w:cs="Times New Roman"/>
+          <w:sz w:val="28"/>
+          <w:szCs w:val="28"/>
+        </w:rPr>
+      </w:pPr>
+      <w:r>
+        <w:rPr>
+          <w:rFonts w:ascii="Times New Roman" w:hAnsi="Times New Roman" w:cs="Times New Roman"/>
+          <w:sz w:val="28"/>
+          <w:szCs w:val="28"/>
+        </w:rPr>
+        <w:t xml:space="preserve">1. </w:t>
+      </w:r>
+      <w:proofErr w:type="spellStart"/>
+      <w:proofErr w:type="gramStart"/>
+      <w:r>
+        <w:rPr>
+          <w:rFonts w:ascii="Times New Roman" w:hAnsi="Times New Roman" w:cs="Times New Roman"/>
+          <w:sz w:val="28"/>
+          <w:szCs w:val="28"/>
+        </w:rPr>
+        <w:t>git</w:t>
       </w:r>
       <w:proofErr w:type="spellEnd"/>
       <w:proofErr w:type="gramEnd"/>
       <w:r>
         <w:rPr>
-          <w:rFonts w:ascii="Courier New" w:hAnsi="Courier New" w:cs="Courier New"/>
-        </w:rPr>
-        <w:t xml:space="preserve"> branch we use cherry pick</w:t>
-      </w:r>
-    </w:p>
-    <w:p>
-      <w:pPr>
-        <w:pStyle w:val="PlainText"/>
-        <w:rPr>
-          <w:rFonts w:ascii="Courier New" w:hAnsi="Courier New" w:cs="Courier New"/>
-        </w:rPr>
-      </w:pPr>
-    </w:p>
-    <w:p>
-      <w:pPr>
-        <w:pStyle w:val="PlainText"/>
-        <w:rPr>
-          <w:rFonts w:ascii="Courier New" w:hAnsi="Courier New" w:cs="Courier New"/>
-        </w:rPr>
-      </w:pPr>
-      <w:r>
-        <w:rPr>
-          <w:rFonts w:ascii="Courier New" w:hAnsi="Courier New" w:cs="Courier New"/>
-        </w:rPr>
-        <w:t>How to us</w:t>
-      </w:r>
-      <w:r>
-        <w:rPr>
-          <w:rFonts w:ascii="Courier New" w:hAnsi="Courier New" w:cs="Courier New"/>
-        </w:rPr>
-        <w:t xml:space="preserve">e cherry </w:t>
-      </w:r>
+          <w:rFonts w:ascii="Times New Roman" w:hAnsi="Times New Roman" w:cs="Times New Roman"/>
+          <w:sz w:val="28"/>
+          <w:szCs w:val="28"/>
+        </w:rPr>
+        <w:t xml:space="preserve"> checkout &lt;name of branch you’d like to grab commit from&gt;</w:t>
+      </w:r>
+    </w:p>
+    <w:p>
+      <w:pPr>
+        <w:pStyle w:val="PlainText"/>
+        <w:rPr>
+          <w:rFonts w:ascii="Times New Roman" w:hAnsi="Times New Roman" w:cs="Times New Roman"/>
+          <w:sz w:val="28"/>
+          <w:szCs w:val="28"/>
+        </w:rPr>
+      </w:pPr>
+      <w:r>
+        <w:rPr>
+          <w:rFonts w:ascii="Times New Roman" w:hAnsi="Times New Roman" w:cs="Times New Roman"/>
+          <w:sz w:val="28"/>
+          <w:szCs w:val="28"/>
+        </w:rPr>
+        <w:t xml:space="preserve">2. </w:t>
+      </w:r>
+      <w:proofErr w:type="spellStart"/>
       <w:proofErr w:type="gramStart"/>
       <w:r>
         <w:rPr>
-          <w:rFonts w:ascii="Courier New" w:hAnsi="Courier New" w:cs="Courier New"/>
-        </w:rPr>
-        <w:t>pick :</w:t>
-      </w:r>
+          <w:rFonts w:ascii="Times New Roman" w:hAnsi="Times New Roman" w:cs="Times New Roman"/>
+          <w:sz w:val="28"/>
+          <w:szCs w:val="28"/>
+        </w:rPr>
+        <w:t>git</w:t>
+      </w:r>
+      <w:proofErr w:type="spellEnd"/>
       <w:proofErr w:type="gramEnd"/>
-    </w:p>
-    <w:p>
-      <w:pPr>
-        <w:pStyle w:val="PlainText"/>
-        <w:rPr>
-          <w:rFonts w:ascii="Courier New" w:hAnsi="Courier New" w:cs="Courier New"/>
-        </w:rPr>
-      </w:pPr>
-    </w:p>
-    <w:p>
-      <w:pPr>
-        <w:pStyle w:val="PlainText"/>
-        <w:rPr>
-          <w:rFonts w:ascii="Courier New" w:hAnsi="Courier New" w:cs="Courier New"/>
-        </w:rPr>
-      </w:pPr>
+      <w:r>
+        <w:rPr>
+          <w:rFonts w:ascii="Times New Roman" w:hAnsi="Times New Roman" w:cs="Times New Roman"/>
+          <w:sz w:val="28"/>
+          <w:szCs w:val="28"/>
+        </w:rPr>
+        <w:t xml:space="preserve"> log</w:t>
+      </w:r>
+    </w:p>
+    <w:p>
+      <w:pPr>
+        <w:pStyle w:val="PlainText"/>
+        <w:rPr>
+          <w:rFonts w:ascii="Times New Roman" w:hAnsi="Times New Roman" w:cs="Times New Roman"/>
+          <w:sz w:val="28"/>
+          <w:szCs w:val="28"/>
+        </w:rPr>
+      </w:pPr>
+      <w:r>
+        <w:rPr>
+          <w:rFonts w:ascii="Times New Roman" w:hAnsi="Times New Roman" w:cs="Times New Roman"/>
+          <w:sz w:val="28"/>
+          <w:szCs w:val="28"/>
+        </w:rPr>
+        <w:t xml:space="preserve">3. </w:t>
+      </w:r>
+      <w:proofErr w:type="spellStart"/>
       <w:proofErr w:type="gramStart"/>
       <w:r>
         <w:rPr>
-          <w:rFonts w:ascii="Courier New" w:hAnsi="Courier New" w:cs="Courier New"/>
-        </w:rPr>
-        <w:t>Syntax :</w:t>
-      </w:r>
+          <w:rFonts w:ascii="Times New Roman" w:hAnsi="Times New Roman" w:cs="Times New Roman"/>
+          <w:sz w:val="28"/>
+          <w:szCs w:val="28"/>
+        </w:rPr>
+        <w:t>git</w:t>
+      </w:r>
+      <w:proofErr w:type="spellEnd"/>
       <w:proofErr w:type="gramEnd"/>
       <w:r>
         <w:rPr>
-          <w:rFonts w:ascii="Courier New" w:hAnsi="Courier New" w:cs="Courier New"/>
-        </w:rPr>
-        <w:t xml:space="preserve"> </w:t>
+          <w:rFonts w:ascii="Times New Roman" w:hAnsi="Times New Roman" w:cs="Times New Roman"/>
+          <w:sz w:val="28"/>
+          <w:szCs w:val="28"/>
+        </w:rPr>
+        <w:t xml:space="preserve"> checkout &lt;name of branch you would like to add commit to&gt;</w:t>
+      </w:r>
+    </w:p>
+    <w:p>
+      <w:pPr>
+        <w:pStyle w:val="PlainText"/>
+        <w:rPr>
+          <w:rFonts w:ascii="Times New Roman" w:hAnsi="Times New Roman" w:cs="Times New Roman"/>
+          <w:sz w:val="28"/>
+          <w:szCs w:val="28"/>
+        </w:rPr>
+      </w:pPr>
+      <w:r>
+        <w:rPr>
+          <w:rFonts w:ascii="Times New Roman" w:hAnsi="Times New Roman" w:cs="Times New Roman"/>
+          <w:sz w:val="28"/>
+          <w:szCs w:val="28"/>
+        </w:rPr>
+        <w:t xml:space="preserve">4. </w:t>
       </w:r>
       <w:proofErr w:type="spellStart"/>
-      <w:r>
-        <w:rPr>
-          <w:rFonts w:ascii="Courier New" w:hAnsi="Courier New" w:cs="Courier New"/>
+      <w:proofErr w:type="gramStart"/>
+      <w:r>
+        <w:rPr>
+          <w:rFonts w:ascii="Times New Roman" w:hAnsi="Times New Roman" w:cs="Times New Roman"/>
+          <w:sz w:val="28"/>
+          <w:szCs w:val="28"/>
         </w:rPr>
         <w:t>git</w:t>
       </w:r>
       <w:proofErr w:type="spellEnd"/>
-      <w:r>
-        <w:rPr>
-          <w:rFonts w:ascii="Courier New" w:hAnsi="Courier New" w:cs="Courier New"/>
-        </w:rPr>
-        <w:t xml:space="preserve"> cherry-pick </w:t>
-      </w:r>
-      <w:proofErr w:type="spellStart"/>
-      <w:r>
-        <w:rPr>
-          <w:rFonts w:ascii="Courier New" w:hAnsi="Courier New" w:cs="Courier New"/>
-        </w:rPr>
-        <w:t>commit_id</w:t>
-      </w:r>
-      <w:proofErr w:type="spellEnd"/>
-    </w:p>
-    <w:p>
-      <w:pPr>
-        <w:pStyle w:val="PlainText"/>
-        <w:rPr>
-          <w:rFonts w:ascii="Courier New" w:hAnsi="Courier New" w:cs="Courier New"/>
-        </w:rPr>
-      </w:pPr>
-    </w:p>
-    <w:p>
-      <w:pPr>
-        <w:pStyle w:val="PlainText"/>
-        <w:rPr>
-          <w:rFonts w:ascii="Courier New" w:hAnsi="Courier New" w:cs="Courier New"/>
-        </w:rPr>
-      </w:pPr>
-      <w:r>
-        <w:rPr>
+      <w:proofErr w:type="gramEnd"/>
+      <w:r>
+        <w:rPr>
+          <w:rFonts w:ascii="Times New Roman" w:hAnsi="Times New Roman" w:cs="Times New Roman"/>
+          <w:sz w:val="28"/>
+          <w:szCs w:val="28"/>
+        </w:rPr>
+        <w:t xml:space="preserve"> cherry-pick [-x] &lt;commit hash&gt;</w:t>
+      </w:r>
+    </w:p>
+    <w:p>
+      <w:pPr>
+        <w:pStyle w:val="PlainText"/>
+        <w:rPr>
+          <w:rFonts w:ascii="Times New Roman" w:hAnsi="Times New Roman" w:cs="Times New Roman"/>
+          <w:sz w:val="28"/>
+          <w:szCs w:val="28"/>
+        </w:rPr>
+      </w:pPr>
+      <w:bookmarkStart w:id="0" w:name="_GoBack"/>
+      <w:bookmarkEnd w:id="0"/>
+    </w:p>
+    <w:p>
+      <w:pPr>
+        <w:pStyle w:val="PlainText"/>
+        <w:rPr>
+          <w:rFonts w:ascii="Times New Roman" w:hAnsi="Times New Roman" w:cs="Times New Roman"/>
+          <w:sz w:val="28"/>
+          <w:szCs w:val="28"/>
+        </w:rPr>
+      </w:pPr>
+      <w:r>
+        <w:rPr>
+          <w:rFonts w:ascii="Times New Roman" w:hAnsi="Times New Roman" w:cs="Times New Roman"/>
           <w:noProof/>
+          <w:sz w:val="28"/>
+          <w:szCs w:val="28"/>
         </w:rPr>
         <w:drawing>
           <wp:inline distT="0" distB="0" distL="0" distR="0" wp14:anchorId="1CD4DACB" wp14:editId="1C66AC68">
@@ -261,22 +540,27 @@
       <w:pPr>
         <w:pStyle w:val="PlainText"/>
         <w:rPr>
-          <w:rFonts w:ascii="Courier New" w:hAnsi="Courier New" w:cs="Courier New"/>
-        </w:rPr>
-      </w:pPr>
-    </w:p>
-    <w:p>
-      <w:pPr>
-        <w:pStyle w:val="PlainText"/>
-        <w:rPr>
-          <w:rFonts w:ascii="Courier New" w:hAnsi="Courier New" w:cs="Courier New"/>
-        </w:rPr>
-      </w:pPr>
-      <w:bookmarkStart w:id="0" w:name="_GoBack"/>
-      <w:bookmarkEnd w:id="0"/>
-      <w:r>
-        <w:rPr>
+          <w:rFonts w:ascii="Times New Roman" w:hAnsi="Times New Roman" w:cs="Times New Roman"/>
+          <w:sz w:val="28"/>
+          <w:szCs w:val="28"/>
+        </w:rPr>
+      </w:pPr>
+    </w:p>
+    <w:p>
+      <w:pPr>
+        <w:pStyle w:val="PlainText"/>
+        <w:rPr>
+          <w:rFonts w:ascii="Times New Roman" w:hAnsi="Times New Roman" w:cs="Times New Roman"/>
+          <w:sz w:val="28"/>
+          <w:szCs w:val="28"/>
+        </w:rPr>
+      </w:pPr>
+      <w:r>
+        <w:rPr>
+          <w:rFonts w:ascii="Times New Roman" w:hAnsi="Times New Roman" w:cs="Times New Roman"/>
           <w:noProof/>
+          <w:sz w:val="28"/>
+          <w:szCs w:val="28"/>
         </w:rPr>
         <w:lastRenderedPageBreak/>
         <w:drawing>
@@ -320,20 +604,27 @@
       <w:pPr>
         <w:pStyle w:val="PlainText"/>
         <w:rPr>
-          <w:rFonts w:ascii="Courier New" w:hAnsi="Courier New" w:cs="Courier New"/>
-        </w:rPr>
-      </w:pPr>
-    </w:p>
-    <w:p>
-      <w:pPr>
-        <w:pStyle w:val="PlainText"/>
-        <w:rPr>
-          <w:rFonts w:ascii="Courier New" w:hAnsi="Courier New" w:cs="Courier New"/>
-        </w:rPr>
-      </w:pPr>
-      <w:r>
-        <w:rPr>
+          <w:rFonts w:ascii="Times New Roman" w:hAnsi="Times New Roman" w:cs="Times New Roman"/>
+          <w:sz w:val="28"/>
+          <w:szCs w:val="28"/>
+        </w:rPr>
+      </w:pPr>
+    </w:p>
+    <w:p>
+      <w:pPr>
+        <w:pStyle w:val="PlainText"/>
+        <w:rPr>
+          <w:rFonts w:ascii="Times New Roman" w:hAnsi="Times New Roman" w:cs="Times New Roman"/>
+          <w:sz w:val="28"/>
+          <w:szCs w:val="28"/>
+        </w:rPr>
+      </w:pPr>
+      <w:r>
+        <w:rPr>
+          <w:rFonts w:ascii="Times New Roman" w:hAnsi="Times New Roman" w:cs="Times New Roman"/>
           <w:noProof/>
+          <w:sz w:val="28"/>
+          <w:szCs w:val="28"/>
         </w:rPr>
         <w:drawing>
           <wp:inline distT="0" distB="0" distL="0" distR="0" wp14:anchorId="477C8917" wp14:editId="6FF423F4">
@@ -376,28 +667,98 @@
       <w:pPr>
         <w:pStyle w:val="PlainText"/>
         <w:rPr>
-          <w:rFonts w:ascii="Courier New" w:hAnsi="Courier New" w:cs="Courier New"/>
-        </w:rPr>
-      </w:pPr>
-    </w:p>
-    <w:p>
-      <w:pPr>
-        <w:pStyle w:val="PlainText"/>
-        <w:rPr>
-          <w:rFonts w:ascii="Courier New" w:hAnsi="Courier New" w:cs="Courier New"/>
-        </w:rPr>
-      </w:pPr>
-    </w:p>
-    <w:p>
-      <w:pPr>
-        <w:pStyle w:val="PlainText"/>
-        <w:rPr>
-          <w:rFonts w:ascii="Courier New" w:hAnsi="Courier New" w:cs="Courier New"/>
-        </w:rPr>
-      </w:pPr>
-      <w:r>
-        <w:rPr>
-          <w:rFonts w:ascii="Courier New" w:hAnsi="Courier New" w:cs="Courier New"/>
+          <w:rFonts w:ascii="Times New Roman" w:hAnsi="Times New Roman" w:cs="Times New Roman"/>
+          <w:sz w:val="28"/>
+          <w:szCs w:val="28"/>
+        </w:rPr>
+      </w:pPr>
+    </w:p>
+    <w:p>
+      <w:pPr>
+        <w:pStyle w:val="PlainText"/>
+        <w:rPr>
+          <w:rFonts w:ascii="Times New Roman" w:hAnsi="Times New Roman" w:cs="Times New Roman"/>
+          <w:sz w:val="28"/>
+          <w:szCs w:val="28"/>
+        </w:rPr>
+      </w:pPr>
+    </w:p>
+    <w:p>
+      <w:pPr>
+        <w:pStyle w:val="PlainText"/>
+        <w:rPr>
+          <w:rFonts w:ascii="Times New Roman" w:hAnsi="Times New Roman" w:cs="Times New Roman"/>
+          <w:sz w:val="28"/>
+          <w:szCs w:val="28"/>
+        </w:rPr>
+      </w:pPr>
+    </w:p>
+    <w:p>
+      <w:pPr>
+        <w:pStyle w:val="PlainText"/>
+        <w:rPr>
+          <w:rFonts w:ascii="Times New Roman" w:hAnsi="Times New Roman" w:cs="Times New Roman"/>
+          <w:sz w:val="28"/>
+          <w:szCs w:val="28"/>
+        </w:rPr>
+      </w:pPr>
+    </w:p>
+    <w:p>
+      <w:pPr>
+        <w:pStyle w:val="PlainText"/>
+        <w:rPr>
+          <w:rFonts w:ascii="Times New Roman" w:hAnsi="Times New Roman" w:cs="Times New Roman"/>
+          <w:sz w:val="28"/>
+          <w:szCs w:val="28"/>
+        </w:rPr>
+      </w:pPr>
+    </w:p>
+    <w:p>
+      <w:pPr>
+        <w:pStyle w:val="PlainText"/>
+        <w:rPr>
+          <w:rFonts w:ascii="Times New Roman" w:hAnsi="Times New Roman" w:cs="Times New Roman"/>
+          <w:sz w:val="28"/>
+          <w:szCs w:val="28"/>
+        </w:rPr>
+      </w:pPr>
+    </w:p>
+    <w:p>
+      <w:pPr>
+        <w:pStyle w:val="PlainText"/>
+        <w:rPr>
+          <w:rFonts w:ascii="Times New Roman" w:hAnsi="Times New Roman" w:cs="Times New Roman"/>
+          <w:sz w:val="28"/>
+          <w:szCs w:val="28"/>
+        </w:rPr>
+      </w:pPr>
+    </w:p>
+    <w:p>
+      <w:pPr>
+        <w:pStyle w:val="PlainText"/>
+        <w:rPr>
+          <w:rFonts w:ascii="Times New Roman" w:hAnsi="Times New Roman" w:cs="Times New Roman"/>
+          <w:sz w:val="28"/>
+          <w:szCs w:val="28"/>
+        </w:rPr>
+      </w:pPr>
+    </w:p>
+    <w:p>
+      <w:pPr>
+        <w:pStyle w:val="PlainText"/>
+        <w:rPr>
+          <w:rFonts w:ascii="Times New Roman" w:hAnsi="Times New Roman" w:cs="Times New Roman"/>
+          <w:b/>
+          <w:sz w:val="28"/>
+          <w:szCs w:val="28"/>
+        </w:rPr>
+      </w:pPr>
+      <w:r>
+        <w:rPr>
+          <w:rFonts w:ascii="Times New Roman" w:hAnsi="Times New Roman" w:cs="Times New Roman"/>
+          <w:b/>
+          <w:sz w:val="28"/>
+          <w:szCs w:val="28"/>
         </w:rPr>
         <w:t>Commits from only one commit copied in master branch</w:t>
       </w:r>
@@ -406,14 +767,18 @@
       <w:pPr>
         <w:pStyle w:val="PlainText"/>
         <w:rPr>
-          <w:rFonts w:ascii="Courier New" w:hAnsi="Courier New" w:cs="Courier New"/>
-        </w:rPr>
-      </w:pPr>
-      <w:r>
-        <w:rPr>
+          <w:rFonts w:ascii="Times New Roman" w:hAnsi="Times New Roman" w:cs="Times New Roman"/>
+          <w:sz w:val="28"/>
+          <w:szCs w:val="28"/>
+        </w:rPr>
+      </w:pPr>
+      <w:r>
+        <w:rPr>
+          <w:rFonts w:ascii="Times New Roman" w:hAnsi="Times New Roman" w:cs="Times New Roman"/>
           <w:noProof/>
-        </w:rPr>
-        <w:lastRenderedPageBreak/>
+          <w:sz w:val="28"/>
+          <w:szCs w:val="28"/>
+        </w:rPr>
         <w:drawing>
           <wp:inline distT="0" distB="0" distL="0" distR="0" wp14:anchorId="4279DC97" wp14:editId="6695AD80">
             <wp:extent cx="5865495" cy="3297555"/>
@@ -450,6 +815,72 @@
           </wp:inline>
         </w:drawing>
       </w:r>
+    </w:p>
+    <w:p>
+      <w:pPr>
+        <w:rPr>
+          <w:sz w:val="28"/>
+          <w:szCs w:val="28"/>
+        </w:rPr>
+      </w:pPr>
+    </w:p>
+    <w:p>
+      <w:pPr>
+        <w:rPr>
+          <w:sz w:val="28"/>
+          <w:szCs w:val="28"/>
+        </w:rPr>
+      </w:pPr>
+      <w:r>
+        <w:rPr>
+          <w:noProof/>
+          <w:sz w:val="28"/>
+          <w:szCs w:val="28"/>
+        </w:rPr>
+        <w:drawing>
+          <wp:inline distT="0" distB="0" distL="0" distR="0" wp14:anchorId="4E60774B" wp14:editId="4B8D1B27">
+            <wp:extent cx="5865495" cy="3297555"/>
+            <wp:effectExtent l="0" t="0" r="1905" b="0"/>
+            <wp:docPr id="5" name="Picture 5"/>
+            <wp:cNvGraphicFramePr>
+              <a:graphicFrameLocks xmlns:a="http://schemas.openxmlformats.org/drawingml/2006/main" noChangeAspect="1"/>
+            </wp:cNvGraphicFramePr>
+            <a:graphic xmlns:a="http://schemas.openxmlformats.org/drawingml/2006/main">
+              <a:graphicData uri="http://schemas.openxmlformats.org/drawingml/2006/picture">
+                <pic:pic xmlns:pic="http://schemas.openxmlformats.org/drawingml/2006/picture">
+                  <pic:nvPicPr>
+                    <pic:cNvPr id="1" name=""/>
+                    <pic:cNvPicPr/>
+                  </pic:nvPicPr>
+                  <pic:blipFill>
+                    <a:blip r:embed="rId8"/>
+                    <a:stretch>
+                      <a:fillRect/>
+                    </a:stretch>
+                  </pic:blipFill>
+                  <pic:spPr>
+                    <a:xfrm>
+                      <a:off x="0" y="0"/>
+                      <a:ext cx="5865495" cy="3297555"/>
+                    </a:xfrm>
+                    <a:prstGeom prst="rect">
+                      <a:avLst/>
+                    </a:prstGeom>
+                  </pic:spPr>
+                </pic:pic>
+              </a:graphicData>
+            </a:graphic>
+          </wp:inline>
+        </w:drawing>
+      </w:r>
+    </w:p>
+    <w:p>
+      <w:pPr>
+        <w:rPr>
+          <w:sz w:val="28"/>
+          <w:szCs w:val="28"/>
+        </w:rPr>
+      </w:pPr>
     </w:p>
     <w:sectPr>
       <w:pgSz w:w="12240" w:h="15840"/>

</xml_diff>